<commit_message>
feat: fix bugs & update code logic
</commit_message>
<xml_diff>
--- a/My Digital Library Information System Manual.docx
+++ b/My Digital Library Information System Manual.docx
@@ -194,13 +194,7 @@
         <w:rPr>
           <w:rFonts w:ascii="Times New Roman" w:hAnsi="Times New Roman" w:cs="Times New Roman"/>
         </w:rPr>
-        <w:t>Save Records with Unique ID</w:t>
-      </w:r>
-      <w:r>
-        <w:rPr>
-          <w:rFonts w:ascii="Times New Roman" w:hAnsi="Times New Roman" w:cs="Times New Roman"/>
-        </w:rPr>
-        <w:t xml:space="preserve"> </w:t>
+        <w:t xml:space="preserve">Save Records with Unique ID </w:t>
       </w:r>
     </w:p>
     <w:p>
@@ -245,37 +239,6 @@
           <w:rFonts w:ascii="Times New Roman" w:hAnsi="Times New Roman" w:cs="Times New Roman"/>
         </w:rPr>
       </w:pPr>
-    </w:p>
-    <w:p>
-      <w:pPr>
-        <w:pBdr>
-          <w:bottom w:val="single" w:sz="12" w:space="1" w:color="auto"/>
-        </w:pBdr>
-        <w:rPr>
-          <w:rFonts w:ascii="Times New Roman" w:hAnsi="Times New Roman" w:cs="Times New Roman"/>
-          <w:b/>
-          <w:bCs/>
-          <w:sz w:val="28"/>
-          <w:szCs w:val="28"/>
-        </w:rPr>
-      </w:pPr>
-      <w:r>
-        <w:rPr>
-          <w:rFonts w:ascii="Times New Roman" w:hAnsi="Times New Roman" w:cs="Times New Roman"/>
-          <w:b/>
-          <w:bCs/>
-          <w:sz w:val="28"/>
-          <w:szCs w:val="28"/>
-        </w:rPr>
-        <w:t>Getting Started</w:t>
-      </w:r>
-    </w:p>
-    <w:p>
-      <w:pPr>
-        <w:rPr>
-          <w:rFonts w:ascii="Times New Roman" w:hAnsi="Times New Roman" w:cs="Times New Roman"/>
-        </w:rPr>
-      </w:pPr>
       <w:r>
         <w:rPr>
           <w:rFonts w:ascii="Times New Roman" w:hAnsi="Times New Roman" w:cs="Times New Roman"/>
@@ -286,7 +249,19 @@
         <w:rPr>
           <w:rFonts w:ascii="Times New Roman" w:hAnsi="Times New Roman" w:cs="Times New Roman"/>
         </w:rPr>
-        <w:t>built with easy architecture. The whole application is divided into four main classes</w:t>
+        <w:t>built with</w:t>
+      </w:r>
+      <w:r>
+        <w:rPr>
+          <w:rFonts w:ascii="Times New Roman" w:hAnsi="Times New Roman" w:cs="Times New Roman"/>
+        </w:rPr>
+        <w:t xml:space="preserve"> smooth</w:t>
+      </w:r>
+      <w:r>
+        <w:rPr>
+          <w:rFonts w:ascii="Times New Roman" w:hAnsi="Times New Roman" w:cs="Times New Roman"/>
+        </w:rPr>
+        <w:t xml:space="preserve"> architecture. The whole application is divided into four main classes</w:t>
       </w:r>
       <w:r>
         <w:rPr>
@@ -488,6 +463,7 @@
         </w:rPr>
       </w:pPr>
       <w:proofErr w:type="spellStart"/>
+      <w:proofErr w:type="gramStart"/>
       <w:r>
         <w:rPr>
           <w:rFonts w:ascii="Times New Roman" w:hAnsi="Times New Roman" w:cs="Times New Roman"/>
@@ -503,7 +479,16 @@
           <w:b/>
           <w:bCs/>
         </w:rPr>
-        <w:t>()</w:t>
+        <w:t>(</w:t>
+      </w:r>
+      <w:proofErr w:type="gramEnd"/>
+      <w:r>
+        <w:rPr>
+          <w:rFonts w:ascii="Times New Roman" w:hAnsi="Times New Roman" w:cs="Times New Roman"/>
+          <w:b/>
+          <w:bCs/>
+        </w:rPr>
+        <w:t>)</w:t>
       </w:r>
       <w:r>
         <w:rPr>
@@ -650,6 +635,7 @@
         </w:rPr>
       </w:pPr>
       <w:proofErr w:type="spellStart"/>
+      <w:proofErr w:type="gramStart"/>
       <w:r>
         <w:rPr>
           <w:rFonts w:ascii="Times New Roman" w:hAnsi="Times New Roman" w:cs="Times New Roman"/>
@@ -665,7 +651,16 @@
           <w:b/>
           <w:bCs/>
         </w:rPr>
-        <w:t>()</w:t>
+        <w:t>(</w:t>
+      </w:r>
+      <w:proofErr w:type="gramEnd"/>
+      <w:r>
+        <w:rPr>
+          <w:rFonts w:ascii="Times New Roman" w:hAnsi="Times New Roman" w:cs="Times New Roman"/>
+          <w:b/>
+          <w:bCs/>
+        </w:rPr>
+        <w:t>)</w:t>
       </w:r>
       <w:r>
         <w:rPr>
@@ -678,21 +673,59 @@
       <w:r>
         <w:rPr>
           <w:rFonts w:ascii="Times New Roman" w:hAnsi="Times New Roman" w:cs="Times New Roman"/>
-        </w:rPr>
-        <w:t xml:space="preserve"> function </w:t>
-      </w:r>
-      <w:r>
-        <w:rPr>
-          <w:rFonts w:ascii="Times New Roman" w:hAnsi="Times New Roman" w:cs="Times New Roman"/>
-        </w:rPr>
-        <w:t xml:space="preserve">is entry point of system which initialize the whole application, it uses FRONTEND object and call </w:t>
+          <w:b/>
+          <w:bCs/>
+        </w:rPr>
+        <w:t xml:space="preserve"> </w:t>
+      </w:r>
+      <w:r>
+        <w:rPr>
+          <w:rFonts w:ascii="Times New Roman" w:hAnsi="Times New Roman" w:cs="Times New Roman"/>
+        </w:rPr>
+        <w:t xml:space="preserve">This </w:t>
+      </w:r>
+      <w:r>
+        <w:rPr>
+          <w:rFonts w:ascii="Times New Roman" w:hAnsi="Times New Roman" w:cs="Times New Roman"/>
+        </w:rPr>
+        <w:t xml:space="preserve">function </w:t>
+      </w:r>
+      <w:r>
+        <w:rPr>
+          <w:rFonts w:ascii="Times New Roman" w:hAnsi="Times New Roman" w:cs="Times New Roman"/>
+        </w:rPr>
+        <w:t>is entry point of</w:t>
+      </w:r>
+      <w:r>
+        <w:rPr>
+          <w:rFonts w:ascii="Times New Roman" w:hAnsi="Times New Roman" w:cs="Times New Roman"/>
+        </w:rPr>
+        <w:t xml:space="preserve"> the</w:t>
+      </w:r>
+      <w:r>
+        <w:rPr>
+          <w:rFonts w:ascii="Times New Roman" w:hAnsi="Times New Roman" w:cs="Times New Roman"/>
+        </w:rPr>
+        <w:t xml:space="preserve"> system which initialize the whole application, it uses FRONTEND object and call </w:t>
       </w:r>
       <w:proofErr w:type="spellStart"/>
       <w:r>
         <w:rPr>
           <w:rFonts w:ascii="Times New Roman" w:hAnsi="Times New Roman" w:cs="Times New Roman"/>
         </w:rPr>
-        <w:t>f.homepage</w:t>
+        <w:t>f.home</w:t>
+      </w:r>
+      <w:r>
+        <w:rPr>
+          <w:rFonts w:ascii="Times New Roman" w:hAnsi="Times New Roman" w:cs="Times New Roman"/>
+        </w:rPr>
+        <w:t>_</w:t>
+      </w:r>
+      <w:r>
+        <w:rPr>
+          <w:rFonts w:ascii="Times New Roman" w:hAnsi="Times New Roman" w:cs="Times New Roman"/>
+        </w:rPr>
+        <w:t>page</w:t>
       </w:r>
       <w:proofErr w:type="spellEnd"/>
       <w:r>
@@ -737,7 +770,19 @@
         <w:rPr>
           <w:rFonts w:ascii="Times New Roman" w:hAnsi="Times New Roman" w:cs="Times New Roman"/>
         </w:rPr>
-        <w:t xml:space="preserve">time </w:t>
+        <w:t>time</w:t>
+      </w:r>
+      <w:r>
+        <w:rPr>
+          <w:rFonts w:ascii="Times New Roman" w:hAnsi="Times New Roman" w:cs="Times New Roman"/>
+        </w:rPr>
+        <w:t>s an</w:t>
+      </w:r>
+      <w:r>
+        <w:rPr>
+          <w:rFonts w:ascii="Times New Roman" w:hAnsi="Times New Roman" w:cs="Times New Roman"/>
+        </w:rPr>
+        <w:t xml:space="preserve"> </w:t>
       </w:r>
       <w:r>
         <w:rPr>
@@ -750,15 +795,921 @@
       <w:pPr>
         <w:rPr>
           <w:rFonts w:ascii="Times New Roman" w:hAnsi="Times New Roman" w:cs="Times New Roman"/>
-        </w:rPr>
-      </w:pPr>
-    </w:p>
-    <w:p>
-      <w:pPr>
-        <w:rPr>
-          <w:rFonts w:ascii="Times New Roman" w:hAnsi="Times New Roman" w:cs="Times New Roman"/>
-        </w:rPr>
-      </w:pPr>
+          <w:b/>
+          <w:bCs/>
+          <w:sz w:val="28"/>
+          <w:szCs w:val="28"/>
+        </w:rPr>
+      </w:pPr>
+    </w:p>
+    <w:p>
+      <w:pPr>
+        <w:rPr>
+          <w:rFonts w:ascii="Times New Roman" w:hAnsi="Times New Roman" w:cs="Times New Roman"/>
+          <w:b/>
+          <w:bCs/>
+          <w:sz w:val="28"/>
+          <w:szCs w:val="28"/>
+        </w:rPr>
+      </w:pPr>
+      <w:r>
+        <w:rPr>
+          <w:rFonts w:ascii="Times New Roman" w:hAnsi="Times New Roman" w:cs="Times New Roman"/>
+          <w:b/>
+          <w:bCs/>
+          <w:sz w:val="28"/>
+          <w:szCs w:val="28"/>
+        </w:rPr>
+        <w:br w:type="page"/>
+      </w:r>
+    </w:p>
+    <w:p>
+      <w:pPr>
+        <w:pBdr>
+          <w:bottom w:val="single" w:sz="12" w:space="1" w:color="auto"/>
+        </w:pBdr>
+        <w:rPr>
+          <w:rFonts w:ascii="Times New Roman" w:hAnsi="Times New Roman" w:cs="Times New Roman"/>
+          <w:b/>
+          <w:bCs/>
+          <w:sz w:val="28"/>
+          <w:szCs w:val="28"/>
+        </w:rPr>
+      </w:pPr>
+      <w:r>
+        <w:rPr>
+          <w:rFonts w:ascii="Times New Roman" w:hAnsi="Times New Roman" w:cs="Times New Roman"/>
+          <w:b/>
+          <w:bCs/>
+          <w:sz w:val="28"/>
+          <w:szCs w:val="28"/>
+        </w:rPr>
+        <w:lastRenderedPageBreak/>
+        <w:t>How to use it?</w:t>
+      </w:r>
+    </w:p>
+    <w:p>
+      <w:pPr>
+        <w:rPr>
+          <w:rFonts w:ascii="Times New Roman" w:hAnsi="Times New Roman" w:cs="Times New Roman"/>
+        </w:rPr>
+      </w:pPr>
+      <w:r>
+        <w:rPr>
+          <w:rFonts w:ascii="Times New Roman" w:hAnsi="Times New Roman" w:cs="Times New Roman"/>
+          <w:noProof/>
+        </w:rPr>
+        <w:drawing>
+          <wp:anchor distT="0" distB="0" distL="114300" distR="114300" simplePos="0" relativeHeight="251658240" behindDoc="1" locked="0" layoutInCell="1" allowOverlap="1" wp14:anchorId="75294B69" wp14:editId="6D3F92A1">
+            <wp:simplePos x="0" y="0"/>
+            <wp:positionH relativeFrom="margin">
+              <wp:align>right</wp:align>
+            </wp:positionH>
+            <wp:positionV relativeFrom="paragraph">
+              <wp:posOffset>852351</wp:posOffset>
+            </wp:positionV>
+            <wp:extent cx="5943600" cy="764540"/>
+            <wp:effectExtent l="0" t="0" r="0" b="0"/>
+            <wp:wrapSquare wrapText="bothSides"/>
+            <wp:docPr id="1" name="Picture 1"/>
+            <wp:cNvGraphicFramePr>
+              <a:graphicFrameLocks xmlns:a="http://schemas.openxmlformats.org/drawingml/2006/main" noChangeAspect="1"/>
+            </wp:cNvGraphicFramePr>
+            <a:graphic xmlns:a="http://schemas.openxmlformats.org/drawingml/2006/main">
+              <a:graphicData uri="http://schemas.openxmlformats.org/drawingml/2006/picture">
+                <pic:pic xmlns:pic="http://schemas.openxmlformats.org/drawingml/2006/picture">
+                  <pic:nvPicPr>
+                    <pic:cNvPr id="1" name="Picture 1"/>
+                    <pic:cNvPicPr/>
+                  </pic:nvPicPr>
+                  <pic:blipFill>
+                    <a:blip r:embed="rId5" cstate="print">
+                      <a:extLst>
+                        <a:ext uri="{28A0092B-C50C-407E-A947-70E740481C1C}">
+                          <a14:useLocalDpi xmlns:a14="http://schemas.microsoft.com/office/drawing/2010/main" val="0"/>
+                        </a:ext>
+                      </a:extLst>
+                    </a:blip>
+                    <a:stretch>
+                      <a:fillRect/>
+                    </a:stretch>
+                  </pic:blipFill>
+                  <pic:spPr>
+                    <a:xfrm>
+                      <a:off x="0" y="0"/>
+                      <a:ext cx="5943600" cy="764540"/>
+                    </a:xfrm>
+                    <a:prstGeom prst="rect">
+                      <a:avLst/>
+                    </a:prstGeom>
+                  </pic:spPr>
+                </pic:pic>
+              </a:graphicData>
+            </a:graphic>
+          </wp:anchor>
+        </w:drawing>
+      </w:r>
+      <w:r>
+        <w:rPr>
+          <w:rFonts w:ascii="Times New Roman" w:hAnsi="Times New Roman" w:cs="Times New Roman"/>
+          <w:b/>
+          <w:bCs/>
+        </w:rPr>
+        <w:t xml:space="preserve">First time Run: </w:t>
+      </w:r>
+      <w:r>
+        <w:rPr>
+          <w:rFonts w:ascii="Times New Roman" w:hAnsi="Times New Roman" w:cs="Times New Roman"/>
+        </w:rPr>
+        <w:t xml:space="preserve">When </w:t>
+      </w:r>
+      <w:r>
+        <w:rPr>
+          <w:rFonts w:ascii="Times New Roman" w:hAnsi="Times New Roman" w:cs="Times New Roman"/>
+        </w:rPr>
+        <w:t xml:space="preserve">you will start application for </w:t>
+      </w:r>
+      <w:r>
+        <w:rPr>
+          <w:rFonts w:ascii="Times New Roman" w:hAnsi="Times New Roman" w:cs="Times New Roman"/>
+        </w:rPr>
+        <w:t>first time</w:t>
+      </w:r>
+      <w:r>
+        <w:rPr>
+          <w:rFonts w:ascii="Times New Roman" w:hAnsi="Times New Roman" w:cs="Times New Roman"/>
+        </w:rPr>
+        <w:t xml:space="preserve">, </w:t>
+      </w:r>
+      <w:r>
+        <w:rPr>
+          <w:rFonts w:ascii="Times New Roman" w:hAnsi="Times New Roman" w:cs="Times New Roman"/>
+        </w:rPr>
+        <w:t>the following screen will pop up and, it will ask you to enter few records to start interaction with our system</w:t>
+      </w:r>
+      <w:r>
+        <w:rPr>
+          <w:rFonts w:ascii="Times New Roman" w:hAnsi="Times New Roman" w:cs="Times New Roman"/>
+        </w:rPr>
+        <w:t>, if you will enter bad type, other than integer then it will terminate the program and displaying the error type, so, be careful while entering the integers values to avoid program termination.</w:t>
+      </w:r>
+    </w:p>
+    <w:p>
+      <w:pPr>
+        <w:spacing w:before="240" w:after="0"/>
+        <w:rPr>
+          <w:rFonts w:ascii="Times New Roman" w:hAnsi="Times New Roman" w:cs="Times New Roman"/>
+          <w:b/>
+          <w:bCs/>
+        </w:rPr>
+      </w:pPr>
+    </w:p>
+    <w:p>
+      <w:pPr>
+        <w:rPr>
+          <w:rFonts w:ascii="Times New Roman" w:hAnsi="Times New Roman" w:cs="Times New Roman"/>
+        </w:rPr>
+      </w:pPr>
+      <w:r>
+        <w:rPr>
+          <w:rFonts w:ascii="Times New Roman" w:hAnsi="Times New Roman" w:cs="Times New Roman"/>
+          <w:b/>
+          <w:bCs/>
+        </w:rPr>
+        <w:t xml:space="preserve">Welcome Screen: </w:t>
+      </w:r>
+      <w:r>
+        <w:rPr>
+          <w:rFonts w:ascii="Times New Roman" w:hAnsi="Times New Roman" w:cs="Times New Roman"/>
+        </w:rPr>
+        <w:t>If you will enter correct integer, the</w:t>
+      </w:r>
+      <w:r>
+        <w:rPr>
+          <w:rFonts w:ascii="Times New Roman" w:hAnsi="Times New Roman" w:cs="Times New Roman"/>
+        </w:rPr>
+        <w:t>n</w:t>
+      </w:r>
+      <w:r>
+        <w:rPr>
+          <w:rFonts w:ascii="Times New Roman" w:hAnsi="Times New Roman" w:cs="Times New Roman"/>
+        </w:rPr>
+        <w:t xml:space="preserve"> program will </w:t>
+      </w:r>
+      <w:r>
+        <w:rPr>
+          <w:rFonts w:ascii="Times New Roman" w:hAnsi="Times New Roman" w:cs="Times New Roman"/>
+        </w:rPr>
+        <w:t xml:space="preserve">ask you to enter few records and program will save those records to </w:t>
+      </w:r>
+      <w:proofErr w:type="spellStart"/>
+      <w:r>
+        <w:rPr>
+          <w:rFonts w:ascii="Times New Roman" w:hAnsi="Times New Roman" w:cs="Times New Roman"/>
+        </w:rPr>
+        <w:t>BookModel.bin</w:t>
+      </w:r>
+      <w:proofErr w:type="spellEnd"/>
+      <w:r>
+        <w:rPr>
+          <w:rFonts w:ascii="Times New Roman" w:hAnsi="Times New Roman" w:cs="Times New Roman"/>
+        </w:rPr>
+        <w:t xml:space="preserve"> file and after records would be saved the next welcome screen will appear with several options as shown in following image</w:t>
+      </w:r>
+      <w:r>
+        <w:rPr>
+          <w:rFonts w:ascii="Times New Roman" w:hAnsi="Times New Roman" w:cs="Times New Roman"/>
+        </w:rPr>
+        <w:t>.</w:t>
+      </w:r>
+    </w:p>
+    <w:p>
+      <w:pPr>
+        <w:rPr>
+          <w:rFonts w:ascii="Times New Roman" w:hAnsi="Times New Roman" w:cs="Times New Roman"/>
+        </w:rPr>
+      </w:pPr>
+      <w:r>
+        <w:rPr>
+          <w:rFonts w:ascii="Times New Roman" w:hAnsi="Times New Roman" w:cs="Times New Roman"/>
+          <w:noProof/>
+        </w:rPr>
+        <w:drawing>
+          <wp:anchor distT="0" distB="0" distL="114300" distR="114300" simplePos="0" relativeHeight="251659264" behindDoc="1" locked="0" layoutInCell="1" allowOverlap="1" wp14:anchorId="28E9C2AB" wp14:editId="51EDD329">
+            <wp:simplePos x="0" y="0"/>
+            <wp:positionH relativeFrom="column">
+              <wp:posOffset>0</wp:posOffset>
+            </wp:positionH>
+            <wp:positionV relativeFrom="paragraph">
+              <wp:posOffset>1270</wp:posOffset>
+            </wp:positionV>
+            <wp:extent cx="5943600" cy="2235835"/>
+            <wp:effectExtent l="0" t="0" r="0" b="0"/>
+            <wp:wrapSquare wrapText="bothSides"/>
+            <wp:docPr id="2" name="Picture 2"/>
+            <wp:cNvGraphicFramePr>
+              <a:graphicFrameLocks xmlns:a="http://schemas.openxmlformats.org/drawingml/2006/main" noChangeAspect="1"/>
+            </wp:cNvGraphicFramePr>
+            <a:graphic xmlns:a="http://schemas.openxmlformats.org/drawingml/2006/main">
+              <a:graphicData uri="http://schemas.openxmlformats.org/drawingml/2006/picture">
+                <pic:pic xmlns:pic="http://schemas.openxmlformats.org/drawingml/2006/picture">
+                  <pic:nvPicPr>
+                    <pic:cNvPr id="2" name="Picture 2"/>
+                    <pic:cNvPicPr/>
+                  </pic:nvPicPr>
+                  <pic:blipFill rotWithShape="1">
+                    <a:blip r:embed="rId6" cstate="print">
+                      <a:extLst>
+                        <a:ext uri="{28A0092B-C50C-407E-A947-70E740481C1C}">
+                          <a14:useLocalDpi xmlns:a14="http://schemas.microsoft.com/office/drawing/2010/main" val="0"/>
+                        </a:ext>
+                      </a:extLst>
+                    </a:blip>
+                    <a:srcRect b="27325"/>
+                    <a:stretch/>
+                  </pic:blipFill>
+                  <pic:spPr bwMode="auto">
+                    <a:xfrm>
+                      <a:off x="0" y="0"/>
+                      <a:ext cx="5943600" cy="2235835"/>
+                    </a:xfrm>
+                    <a:prstGeom prst="rect">
+                      <a:avLst/>
+                    </a:prstGeom>
+                    <a:ln>
+                      <a:noFill/>
+                    </a:ln>
+                    <a:extLst>
+                      <a:ext uri="{53640926-AAD7-44D8-BBD7-CCE9431645EC}">
+                        <a14:shadowObscured xmlns:a14="http://schemas.microsoft.com/office/drawing/2010/main"/>
+                      </a:ext>
+                    </a:extLst>
+                  </pic:spPr>
+                </pic:pic>
+              </a:graphicData>
+            </a:graphic>
+          </wp:anchor>
+        </w:drawing>
+      </w:r>
+    </w:p>
+    <w:p>
+      <w:pPr>
+        <w:rPr>
+          <w:rFonts w:ascii="Times New Roman" w:hAnsi="Times New Roman" w:cs="Times New Roman"/>
+        </w:rPr>
+      </w:pPr>
+      <w:r>
+        <w:rPr>
+          <w:rFonts w:ascii="Times New Roman" w:hAnsi="Times New Roman" w:cs="Times New Roman"/>
+          <w:b/>
+          <w:bCs/>
+        </w:rPr>
+        <w:t xml:space="preserve">Welcome Screen Options: </w:t>
+      </w:r>
+      <w:r>
+        <w:rPr>
+          <w:rFonts w:ascii="Times New Roman" w:hAnsi="Times New Roman" w:cs="Times New Roman"/>
+        </w:rPr>
+        <w:t>It has nine options for interaction and option is properly validated incase if you enter a bad type then program will get terminated, so be careful while entering the option, only use integers.</w:t>
+      </w:r>
+    </w:p>
+    <w:p>
+      <w:pPr>
+        <w:pStyle w:val="ListParagraph"/>
+        <w:numPr>
+          <w:ilvl w:val="0"/>
+          <w:numId w:val="8"/>
+        </w:numPr>
+        <w:rPr>
+          <w:rFonts w:ascii="Times New Roman" w:hAnsi="Times New Roman" w:cs="Times New Roman"/>
+        </w:rPr>
+      </w:pPr>
+      <w:r>
+        <w:rPr>
+          <w:rFonts w:ascii="Times New Roman" w:hAnsi="Times New Roman" w:cs="Times New Roman"/>
+          <w:noProof/>
+        </w:rPr>
+        <w:drawing>
+          <wp:anchor distT="0" distB="0" distL="114300" distR="114300" simplePos="0" relativeHeight="251660288" behindDoc="0" locked="0" layoutInCell="1" allowOverlap="1" wp14:anchorId="123846E8" wp14:editId="7F8A01DB">
+            <wp:simplePos x="0" y="0"/>
+            <wp:positionH relativeFrom="margin">
+              <wp:align>right</wp:align>
+            </wp:positionH>
+            <wp:positionV relativeFrom="paragraph">
+              <wp:posOffset>6350</wp:posOffset>
+            </wp:positionV>
+            <wp:extent cx="2154555" cy="2023110"/>
+            <wp:effectExtent l="0" t="0" r="0" b="0"/>
+            <wp:wrapSquare wrapText="bothSides"/>
+            <wp:docPr id="3" name="Picture 3"/>
+            <wp:cNvGraphicFramePr>
+              <a:graphicFrameLocks xmlns:a="http://schemas.openxmlformats.org/drawingml/2006/main" noChangeAspect="1"/>
+            </wp:cNvGraphicFramePr>
+            <a:graphic xmlns:a="http://schemas.openxmlformats.org/drawingml/2006/main">
+              <a:graphicData uri="http://schemas.openxmlformats.org/drawingml/2006/picture">
+                <pic:pic xmlns:pic="http://schemas.openxmlformats.org/drawingml/2006/picture">
+                  <pic:nvPicPr>
+                    <pic:cNvPr id="3" name="Picture 3"/>
+                    <pic:cNvPicPr/>
+                  </pic:nvPicPr>
+                  <pic:blipFill rotWithShape="1">
+                    <a:blip r:embed="rId7" cstate="print">
+                      <a:extLst>
+                        <a:ext uri="{28A0092B-C50C-407E-A947-70E740481C1C}">
+                          <a14:useLocalDpi xmlns:a14="http://schemas.microsoft.com/office/drawing/2010/main" val="0"/>
+                        </a:ext>
+                      </a:extLst>
+                    </a:blip>
+                    <a:srcRect r="69884"/>
+                    <a:stretch/>
+                  </pic:blipFill>
+                  <pic:spPr bwMode="auto">
+                    <a:xfrm>
+                      <a:off x="0" y="0"/>
+                      <a:ext cx="2154555" cy="2023110"/>
+                    </a:xfrm>
+                    <a:prstGeom prst="rect">
+                      <a:avLst/>
+                    </a:prstGeom>
+                    <a:ln>
+                      <a:noFill/>
+                    </a:ln>
+                    <a:extLst>
+                      <a:ext uri="{53640926-AAD7-44D8-BBD7-CCE9431645EC}">
+                        <a14:shadowObscured xmlns:a14="http://schemas.microsoft.com/office/drawing/2010/main"/>
+                      </a:ext>
+                    </a:extLst>
+                  </pic:spPr>
+                </pic:pic>
+              </a:graphicData>
+            </a:graphic>
+            <wp14:sizeRelH relativeFrom="margin">
+              <wp14:pctWidth>0</wp14:pctWidth>
+            </wp14:sizeRelH>
+            <wp14:sizeRelV relativeFrom="margin">
+              <wp14:pctHeight>0</wp14:pctHeight>
+            </wp14:sizeRelV>
+          </wp:anchor>
+        </w:drawing>
+      </w:r>
+      <w:r>
+        <w:rPr>
+          <w:rFonts w:ascii="Times New Roman" w:hAnsi="Times New Roman" w:cs="Times New Roman"/>
+          <w:b/>
+          <w:bCs/>
+        </w:rPr>
+        <w:t>Search a Book:</w:t>
+      </w:r>
+      <w:r>
+        <w:rPr>
+          <w:rFonts w:ascii="Times New Roman" w:hAnsi="Times New Roman" w:cs="Times New Roman"/>
+        </w:rPr>
+        <w:t xml:space="preserve"> </w:t>
+      </w:r>
+      <w:r>
+        <w:rPr>
+          <w:rFonts w:ascii="Times New Roman" w:hAnsi="Times New Roman" w:cs="Times New Roman"/>
+        </w:rPr>
+        <w:t xml:space="preserve">Option 1 will take you to the My Digital Library Search System page where you can search any book by </w:t>
+      </w:r>
+      <w:r>
+        <w:rPr>
+          <w:rFonts w:ascii="Times New Roman" w:hAnsi="Times New Roman" w:cs="Times New Roman"/>
+        </w:rPr>
+        <w:t xml:space="preserve">its </w:t>
+      </w:r>
+      <w:r>
+        <w:rPr>
+          <w:rFonts w:ascii="Times New Roman" w:hAnsi="Times New Roman" w:cs="Times New Roman"/>
+        </w:rPr>
+        <w:t xml:space="preserve">name, author </w:t>
+      </w:r>
+      <w:r>
+        <w:rPr>
+          <w:rFonts w:ascii="Times New Roman" w:hAnsi="Times New Roman" w:cs="Times New Roman"/>
+        </w:rPr>
+        <w:t xml:space="preserve">or </w:t>
+      </w:r>
+      <w:r>
+        <w:rPr>
+          <w:rFonts w:ascii="Times New Roman" w:hAnsi="Times New Roman" w:cs="Times New Roman"/>
+        </w:rPr>
+        <w:t>category. Search system page has also several options for interactions i.e., Back to Main Menu</w:t>
+      </w:r>
+      <w:r>
+        <w:rPr>
+          <w:rFonts w:ascii="Times New Roman" w:hAnsi="Times New Roman" w:cs="Times New Roman"/>
+        </w:rPr>
+        <w:t xml:space="preserve"> will redirect you to the home page,</w:t>
+      </w:r>
+      <w:r>
+        <w:rPr>
+          <w:rFonts w:ascii="Times New Roman" w:hAnsi="Times New Roman" w:cs="Times New Roman"/>
+        </w:rPr>
+        <w:t xml:space="preserve"> </w:t>
+      </w:r>
+      <w:r>
+        <w:rPr>
+          <w:rFonts w:ascii="Times New Roman" w:hAnsi="Times New Roman" w:cs="Times New Roman"/>
+        </w:rPr>
+        <w:t>h</w:t>
+      </w:r>
+      <w:r>
+        <w:rPr>
+          <w:rFonts w:ascii="Times New Roman" w:hAnsi="Times New Roman" w:cs="Times New Roman"/>
+        </w:rPr>
+        <w:t>elp</w:t>
+      </w:r>
+      <w:r>
+        <w:rPr>
+          <w:rFonts w:ascii="Times New Roman" w:hAnsi="Times New Roman" w:cs="Times New Roman"/>
+        </w:rPr>
+        <w:t xml:space="preserve"> option navigate you to My Digital Library Help Center page</w:t>
+      </w:r>
+      <w:r>
+        <w:rPr>
+          <w:rFonts w:ascii="Times New Roman" w:hAnsi="Times New Roman" w:cs="Times New Roman"/>
+        </w:rPr>
+        <w:t xml:space="preserve"> and exit as shown in this image</w:t>
+      </w:r>
+      <w:r>
+        <w:rPr>
+          <w:rFonts w:ascii="Times New Roman" w:hAnsi="Times New Roman" w:cs="Times New Roman"/>
+        </w:rPr>
+        <w:t xml:space="preserve"> will close the program</w:t>
+      </w:r>
+      <w:r>
+        <w:rPr>
+          <w:rFonts w:ascii="Times New Roman" w:hAnsi="Times New Roman" w:cs="Times New Roman"/>
+        </w:rPr>
+        <w:t xml:space="preserve">. </w:t>
+      </w:r>
+    </w:p>
+    <w:p>
+      <w:pPr>
+        <w:pStyle w:val="ListParagraph"/>
+        <w:numPr>
+          <w:ilvl w:val="0"/>
+          <w:numId w:val="8"/>
+        </w:numPr>
+        <w:rPr>
+          <w:rFonts w:ascii="Times New Roman" w:hAnsi="Times New Roman" w:cs="Times New Roman"/>
+        </w:rPr>
+      </w:pPr>
+      <w:r>
+        <w:rPr>
+          <w:rFonts w:ascii="Times New Roman" w:hAnsi="Times New Roman" w:cs="Times New Roman"/>
+          <w:b/>
+          <w:bCs/>
+          <w:noProof/>
+        </w:rPr>
+        <w:t xml:space="preserve">View All Book: </w:t>
+      </w:r>
+      <w:r>
+        <w:rPr>
+          <w:rFonts w:ascii="Times New Roman" w:hAnsi="Times New Roman" w:cs="Times New Roman"/>
+          <w:noProof/>
+        </w:rPr>
+        <w:t>Option 2 will display all the records avaible in in file.</w:t>
+      </w:r>
+    </w:p>
+    <w:p>
+      <w:pPr>
+        <w:pStyle w:val="ListParagraph"/>
+        <w:numPr>
+          <w:ilvl w:val="0"/>
+          <w:numId w:val="8"/>
+        </w:numPr>
+        <w:rPr>
+          <w:rFonts w:ascii="Times New Roman" w:hAnsi="Times New Roman" w:cs="Times New Roman"/>
+        </w:rPr>
+      </w:pPr>
+      <w:r>
+        <w:rPr>
+          <w:rFonts w:ascii="Times New Roman" w:hAnsi="Times New Roman" w:cs="Times New Roman"/>
+          <w:b/>
+          <w:bCs/>
+          <w:noProof/>
+        </w:rPr>
+        <w:t>Contirbute a Book:</w:t>
+      </w:r>
+      <w:r>
+        <w:rPr>
+          <w:rFonts w:ascii="Times New Roman" w:hAnsi="Times New Roman" w:cs="Times New Roman"/>
+        </w:rPr>
+        <w:t xml:space="preserve"> Option 3 will ask you enter the enter the no. of books you want to contribute and then it will </w:t>
+      </w:r>
+      <w:r>
+        <w:rPr>
+          <w:rFonts w:ascii="Times New Roman" w:hAnsi="Times New Roman" w:cs="Times New Roman"/>
+        </w:rPr>
+        <w:t>read</w:t>
+      </w:r>
+      <w:r>
+        <w:rPr>
+          <w:rFonts w:ascii="Times New Roman" w:hAnsi="Times New Roman" w:cs="Times New Roman"/>
+        </w:rPr>
+        <w:t xml:space="preserve"> the records from you</w:t>
+      </w:r>
+      <w:r>
+        <w:rPr>
+          <w:rFonts w:ascii="Times New Roman" w:hAnsi="Times New Roman" w:cs="Times New Roman"/>
+        </w:rPr>
+        <w:t>, after reading the records it will save all the records to binary file.</w:t>
+      </w:r>
+    </w:p>
+    <w:p>
+      <w:pPr>
+        <w:pStyle w:val="ListParagraph"/>
+        <w:numPr>
+          <w:ilvl w:val="0"/>
+          <w:numId w:val="8"/>
+        </w:numPr>
+        <w:rPr>
+          <w:rFonts w:ascii="Times New Roman" w:hAnsi="Times New Roman" w:cs="Times New Roman"/>
+        </w:rPr>
+      </w:pPr>
+      <w:r>
+        <w:rPr>
+          <w:rFonts w:ascii="Times New Roman" w:hAnsi="Times New Roman" w:cs="Times New Roman"/>
+          <w:b/>
+          <w:bCs/>
+          <w:noProof/>
+        </w:rPr>
+        <w:lastRenderedPageBreak/>
+        <w:t>Update a Book:</w:t>
+      </w:r>
+      <w:r>
+        <w:rPr>
+          <w:rFonts w:ascii="Times New Roman" w:hAnsi="Times New Roman" w:cs="Times New Roman"/>
+        </w:rPr>
+        <w:t xml:space="preserve"> Option 4 will ask you to enter the index of the record you want to update and if index would be valid, it will process your request and if record would be available in the database, then update logic will start to update the record. </w:t>
+      </w:r>
+    </w:p>
+    <w:p>
+      <w:pPr>
+        <w:pStyle w:val="ListParagraph"/>
+        <w:numPr>
+          <w:ilvl w:val="0"/>
+          <w:numId w:val="8"/>
+        </w:numPr>
+        <w:rPr>
+          <w:rFonts w:ascii="Times New Roman" w:hAnsi="Times New Roman" w:cs="Times New Roman"/>
+        </w:rPr>
+      </w:pPr>
+      <w:r>
+        <w:rPr>
+          <w:rFonts w:ascii="Times New Roman" w:hAnsi="Times New Roman" w:cs="Times New Roman"/>
+          <w:b/>
+          <w:bCs/>
+          <w:noProof/>
+        </w:rPr>
+        <w:t>Delete a Book:</w:t>
+      </w:r>
+      <w:r>
+        <w:rPr>
+          <w:rFonts w:ascii="Times New Roman" w:hAnsi="Times New Roman" w:cs="Times New Roman"/>
+        </w:rPr>
+        <w:t xml:space="preserve"> Option 5 will</w:t>
+      </w:r>
+      <w:r>
+        <w:rPr>
+          <w:rFonts w:ascii="Times New Roman" w:hAnsi="Times New Roman" w:cs="Times New Roman"/>
+        </w:rPr>
+        <w:t xml:space="preserve"> </w:t>
+      </w:r>
+      <w:r>
+        <w:rPr>
+          <w:rFonts w:ascii="Times New Roman" w:hAnsi="Times New Roman" w:cs="Times New Roman"/>
+        </w:rPr>
+        <w:t>delete any record based on the given index</w:t>
+      </w:r>
+      <w:r>
+        <w:rPr>
+          <w:rFonts w:ascii="Times New Roman" w:hAnsi="Times New Roman" w:cs="Times New Roman"/>
+        </w:rPr>
+        <w:t>.</w:t>
+      </w:r>
+    </w:p>
+    <w:p>
+      <w:pPr>
+        <w:pStyle w:val="ListParagraph"/>
+        <w:numPr>
+          <w:ilvl w:val="0"/>
+          <w:numId w:val="8"/>
+        </w:numPr>
+        <w:rPr>
+          <w:rFonts w:ascii="Times New Roman" w:hAnsi="Times New Roman" w:cs="Times New Roman"/>
+        </w:rPr>
+      </w:pPr>
+      <w:r>
+        <w:rPr>
+          <w:rFonts w:ascii="Times New Roman" w:hAnsi="Times New Roman" w:cs="Times New Roman"/>
+          <w:b/>
+          <w:bCs/>
+        </w:rPr>
+        <w:t xml:space="preserve">Export Binary data to CSV file: </w:t>
+      </w:r>
+      <w:r>
+        <w:rPr>
+          <w:rFonts w:ascii="Times New Roman" w:hAnsi="Times New Roman" w:cs="Times New Roman"/>
+        </w:rPr>
+        <w:t xml:space="preserve"> Option 6 will fetch all the data from binary and write it to the BookModel.csv file.</w:t>
+      </w:r>
+    </w:p>
+    <w:p>
+      <w:pPr>
+        <w:pStyle w:val="ListParagraph"/>
+        <w:numPr>
+          <w:ilvl w:val="0"/>
+          <w:numId w:val="8"/>
+        </w:numPr>
+        <w:rPr>
+          <w:rFonts w:ascii="Times New Roman" w:hAnsi="Times New Roman" w:cs="Times New Roman"/>
+        </w:rPr>
+      </w:pPr>
+      <w:r>
+        <w:rPr>
+          <w:rFonts w:ascii="Times New Roman" w:hAnsi="Times New Roman" w:cs="Times New Roman"/>
+          <w:b/>
+          <w:bCs/>
+        </w:rPr>
+        <w:t xml:space="preserve">Import CSV file data to Binary: </w:t>
+      </w:r>
+      <w:r>
+        <w:rPr>
+          <w:rFonts w:ascii="Times New Roman" w:hAnsi="Times New Roman" w:cs="Times New Roman"/>
+        </w:rPr>
+        <w:t xml:space="preserve">Option 7 will load csv data into </w:t>
+      </w:r>
+      <w:proofErr w:type="spellStart"/>
+      <w:r>
+        <w:rPr>
+          <w:rFonts w:ascii="Times New Roman" w:hAnsi="Times New Roman" w:cs="Times New Roman"/>
+        </w:rPr>
+        <w:t>BookModel.bin</w:t>
+      </w:r>
+      <w:proofErr w:type="spellEnd"/>
+      <w:r>
+        <w:rPr>
+          <w:rFonts w:ascii="Times New Roman" w:hAnsi="Times New Roman" w:cs="Times New Roman"/>
+        </w:rPr>
+        <w:t xml:space="preserve"> file.</w:t>
+      </w:r>
+    </w:p>
+    <w:p>
+      <w:pPr>
+        <w:pStyle w:val="ListParagraph"/>
+        <w:numPr>
+          <w:ilvl w:val="0"/>
+          <w:numId w:val="8"/>
+        </w:numPr>
+        <w:rPr>
+          <w:rFonts w:ascii="Times New Roman" w:hAnsi="Times New Roman" w:cs="Times New Roman"/>
+        </w:rPr>
+      </w:pPr>
+      <w:r>
+        <w:rPr>
+          <w:rFonts w:ascii="Times New Roman" w:hAnsi="Times New Roman" w:cs="Times New Roman"/>
+          <w:noProof/>
+        </w:rPr>
+        <w:drawing>
+          <wp:anchor distT="0" distB="0" distL="114300" distR="114300" simplePos="0" relativeHeight="251661312" behindDoc="0" locked="0" layoutInCell="1" allowOverlap="1" wp14:anchorId="009C55D6" wp14:editId="449F862B">
+            <wp:simplePos x="0" y="0"/>
+            <wp:positionH relativeFrom="margin">
+              <wp:align>right</wp:align>
+            </wp:positionH>
+            <wp:positionV relativeFrom="paragraph">
+              <wp:posOffset>36755</wp:posOffset>
+            </wp:positionV>
+            <wp:extent cx="2118995" cy="2096770"/>
+            <wp:effectExtent l="0" t="0" r="0" b="0"/>
+            <wp:wrapSquare wrapText="bothSides"/>
+            <wp:docPr id="4" name="Picture 4"/>
+            <wp:cNvGraphicFramePr>
+              <a:graphicFrameLocks xmlns:a="http://schemas.openxmlformats.org/drawingml/2006/main" noChangeAspect="1"/>
+            </wp:cNvGraphicFramePr>
+            <a:graphic xmlns:a="http://schemas.openxmlformats.org/drawingml/2006/main">
+              <a:graphicData uri="http://schemas.openxmlformats.org/drawingml/2006/picture">
+                <pic:pic xmlns:pic="http://schemas.openxmlformats.org/drawingml/2006/picture">
+                  <pic:nvPicPr>
+                    <pic:cNvPr id="4" name="Picture 4"/>
+                    <pic:cNvPicPr/>
+                  </pic:nvPicPr>
+                  <pic:blipFill rotWithShape="1">
+                    <a:blip r:embed="rId8" cstate="print">
+                      <a:extLst>
+                        <a:ext uri="{28A0092B-C50C-407E-A947-70E740481C1C}">
+                          <a14:useLocalDpi xmlns:a14="http://schemas.microsoft.com/office/drawing/2010/main" val="0"/>
+                        </a:ext>
+                      </a:extLst>
+                    </a:blip>
+                    <a:srcRect r="68891"/>
+                    <a:stretch/>
+                  </pic:blipFill>
+                  <pic:spPr bwMode="auto">
+                    <a:xfrm>
+                      <a:off x="0" y="0"/>
+                      <a:ext cx="2118995" cy="2096770"/>
+                    </a:xfrm>
+                    <a:prstGeom prst="rect">
+                      <a:avLst/>
+                    </a:prstGeom>
+                    <a:ln>
+                      <a:noFill/>
+                    </a:ln>
+                    <a:extLst>
+                      <a:ext uri="{53640926-AAD7-44D8-BBD7-CCE9431645EC}">
+                        <a14:shadowObscured xmlns:a14="http://schemas.microsoft.com/office/drawing/2010/main"/>
+                      </a:ext>
+                    </a:extLst>
+                  </pic:spPr>
+                </pic:pic>
+              </a:graphicData>
+            </a:graphic>
+            <wp14:sizeRelH relativeFrom="margin">
+              <wp14:pctWidth>0</wp14:pctWidth>
+            </wp14:sizeRelH>
+            <wp14:sizeRelV relativeFrom="margin">
+              <wp14:pctHeight>0</wp14:pctHeight>
+            </wp14:sizeRelV>
+          </wp:anchor>
+        </w:drawing>
+      </w:r>
+      <w:r>
+        <w:rPr>
+          <w:rFonts w:ascii="Times New Roman" w:hAnsi="Times New Roman" w:cs="Times New Roman"/>
+          <w:b/>
+          <w:bCs/>
+        </w:rPr>
+        <w:t>Help:</w:t>
+      </w:r>
+      <w:r>
+        <w:rPr>
+          <w:rFonts w:ascii="Times New Roman" w:hAnsi="Times New Roman" w:cs="Times New Roman"/>
+        </w:rPr>
+        <w:t xml:space="preserve"> Option 8 will bring you to the My Digital Library Help Center where you</w:t>
+      </w:r>
+      <w:r>
+        <w:rPr>
+          <w:rFonts w:ascii="Times New Roman" w:hAnsi="Times New Roman" w:cs="Times New Roman"/>
+        </w:rPr>
+        <w:t xml:space="preserve"> can</w:t>
+      </w:r>
+      <w:r>
+        <w:rPr>
+          <w:rFonts w:ascii="Times New Roman" w:hAnsi="Times New Roman" w:cs="Times New Roman"/>
+        </w:rPr>
+        <w:t xml:space="preserve"> navigate through many options i.e.,</w:t>
+      </w:r>
+      <w:r>
+        <w:rPr>
+          <w:rFonts w:ascii="Times New Roman" w:hAnsi="Times New Roman" w:cs="Times New Roman"/>
+        </w:rPr>
+        <w:t xml:space="preserve"> option 1</w:t>
+      </w:r>
+      <w:r>
+        <w:rPr>
+          <w:rFonts w:ascii="Times New Roman" w:hAnsi="Times New Roman" w:cs="Times New Roman"/>
+        </w:rPr>
+        <w:t xml:space="preserve"> </w:t>
+      </w:r>
+      <w:r>
+        <w:rPr>
+          <w:rFonts w:ascii="Times New Roman" w:hAnsi="Times New Roman" w:cs="Times New Roman"/>
+        </w:rPr>
+        <w:t xml:space="preserve">‘About My Digital Library System’ will display the about information of My Digital Library, option 2 ‘How can I use it’ will give you instructions about how to use the program, option 3 will list the all contributors of the project, option 4 will display the repository link of this project, option 5 will show you the LICENSE </w:t>
+      </w:r>
+      <w:r>
+        <w:rPr>
+          <w:rFonts w:ascii="Times New Roman" w:hAnsi="Times New Roman" w:cs="Times New Roman"/>
+        </w:rPr>
+        <w:t>of this project, option 6 will again redirect you to the home page and last option exit the program.</w:t>
+      </w:r>
+    </w:p>
+    <w:p>
+      <w:pPr>
+        <w:pStyle w:val="ListParagraph"/>
+        <w:numPr>
+          <w:ilvl w:val="0"/>
+          <w:numId w:val="8"/>
+        </w:numPr>
+        <w:rPr>
+          <w:rFonts w:ascii="Times New Roman" w:hAnsi="Times New Roman" w:cs="Times New Roman"/>
+        </w:rPr>
+      </w:pPr>
+      <w:r>
+        <w:rPr>
+          <w:rFonts w:ascii="Times New Roman" w:hAnsi="Times New Roman" w:cs="Times New Roman"/>
+          <w:b/>
+          <w:bCs/>
+          <w:noProof/>
+        </w:rPr>
+        <w:t xml:space="preserve">Exit: </w:t>
+      </w:r>
+      <w:r>
+        <w:rPr>
+          <w:rFonts w:ascii="Times New Roman" w:hAnsi="Times New Roman" w:cs="Times New Roman"/>
+          <w:noProof/>
+        </w:rPr>
+        <w:t>Option 9 will exit the program.</w:t>
+      </w:r>
+    </w:p>
+    <w:p>
+      <w:pPr>
+        <w:rPr>
+          <w:rFonts w:ascii="Times New Roman" w:hAnsi="Times New Roman" w:cs="Times New Roman"/>
+        </w:rPr>
+      </w:pPr>
+    </w:p>
+    <w:p>
+      <w:pPr>
+        <w:rPr>
+          <w:rFonts w:ascii="Times New Roman" w:hAnsi="Times New Roman" w:cs="Times New Roman"/>
+        </w:rPr>
+      </w:pPr>
+    </w:p>
+    <w:p>
+      <w:pPr>
+        <w:rPr>
+          <w:rFonts w:ascii="Times New Roman" w:hAnsi="Times New Roman" w:cs="Times New Roman"/>
+        </w:rPr>
+      </w:pPr>
+    </w:p>
+    <w:p>
+      <w:pPr>
+        <w:pBdr>
+          <w:bottom w:val="single" w:sz="12" w:space="1" w:color="auto"/>
+        </w:pBdr>
+        <w:jc w:val="center"/>
+        <w:rPr>
+          <w:rFonts w:ascii="Times New Roman" w:hAnsi="Times New Roman" w:cs="Times New Roman"/>
+          <w:b/>
+          <w:bCs/>
+          <w:sz w:val="36"/>
+          <w:szCs w:val="36"/>
+        </w:rPr>
+      </w:pPr>
+      <w:r>
+        <w:rPr>
+          <w:rFonts w:ascii="Times New Roman" w:hAnsi="Times New Roman" w:cs="Times New Roman"/>
+          <w:b/>
+          <w:bCs/>
+          <w:sz w:val="36"/>
+          <w:szCs w:val="36"/>
+        </w:rPr>
+        <w:t>T</w:t>
+      </w:r>
+      <w:r>
+        <w:rPr>
+          <w:rFonts w:ascii="Times New Roman" w:hAnsi="Times New Roman" w:cs="Times New Roman"/>
+          <w:b/>
+          <w:bCs/>
+          <w:sz w:val="36"/>
+          <w:szCs w:val="36"/>
+        </w:rPr>
+        <w:t>HANKS</w:t>
+      </w:r>
     </w:p>
     <w:sectPr>
       <w:pgSz w:w="12240" w:h="15840"/>
@@ -999,6 +1950,97 @@
     </w:lvl>
   </w:abstractNum>
   <w:abstractNum w:abstractNumId="2" w15:restartNumberingAfterBreak="0">
+    <w:nsid w:val="3EAF791F"/>
+    <w:multiLevelType w:val="hybridMultilevel"/>
+    <w:tmpl w:val="9C54BA20"/>
+    <w:lvl w:ilvl="0" w:tplc="EDA6ABA0">
+      <w:start w:val="1"/>
+      <w:numFmt w:val="decimal"/>
+      <w:lvlText w:val="%1."/>
+      <w:lvlJc w:val="left"/>
+      <w:pPr>
+        <w:ind w:left="720" w:hanging="360"/>
+      </w:pPr>
+      <w:rPr>
+        <w:rFonts w:hint="default"/>
+        <w:b/>
+        <w:bCs/>
+      </w:rPr>
+    </w:lvl>
+    <w:lvl w:ilvl="1" w:tplc="04090019" w:tentative="1">
+      <w:start w:val="1"/>
+      <w:numFmt w:val="lowerLetter"/>
+      <w:lvlText w:val="%2."/>
+      <w:lvlJc w:val="left"/>
+      <w:pPr>
+        <w:ind w:left="1440" w:hanging="360"/>
+      </w:pPr>
+    </w:lvl>
+    <w:lvl w:ilvl="2" w:tplc="0409001B" w:tentative="1">
+      <w:start w:val="1"/>
+      <w:numFmt w:val="lowerRoman"/>
+      <w:lvlText w:val="%3."/>
+      <w:lvlJc w:val="right"/>
+      <w:pPr>
+        <w:ind w:left="2160" w:hanging="180"/>
+      </w:pPr>
+    </w:lvl>
+    <w:lvl w:ilvl="3" w:tplc="0409000F" w:tentative="1">
+      <w:start w:val="1"/>
+      <w:numFmt w:val="decimal"/>
+      <w:lvlText w:val="%4."/>
+      <w:lvlJc w:val="left"/>
+      <w:pPr>
+        <w:ind w:left="2880" w:hanging="360"/>
+      </w:pPr>
+    </w:lvl>
+    <w:lvl w:ilvl="4" w:tplc="04090019" w:tentative="1">
+      <w:start w:val="1"/>
+      <w:numFmt w:val="lowerLetter"/>
+      <w:lvlText w:val="%5."/>
+      <w:lvlJc w:val="left"/>
+      <w:pPr>
+        <w:ind w:left="3600" w:hanging="360"/>
+      </w:pPr>
+    </w:lvl>
+    <w:lvl w:ilvl="5" w:tplc="0409001B" w:tentative="1">
+      <w:start w:val="1"/>
+      <w:numFmt w:val="lowerRoman"/>
+      <w:lvlText w:val="%6."/>
+      <w:lvlJc w:val="right"/>
+      <w:pPr>
+        <w:ind w:left="4320" w:hanging="180"/>
+      </w:pPr>
+    </w:lvl>
+    <w:lvl w:ilvl="6" w:tplc="0409000F" w:tentative="1">
+      <w:start w:val="1"/>
+      <w:numFmt w:val="decimal"/>
+      <w:lvlText w:val="%7."/>
+      <w:lvlJc w:val="left"/>
+      <w:pPr>
+        <w:ind w:left="5040" w:hanging="360"/>
+      </w:pPr>
+    </w:lvl>
+    <w:lvl w:ilvl="7" w:tplc="04090019" w:tentative="1">
+      <w:start w:val="1"/>
+      <w:numFmt w:val="lowerLetter"/>
+      <w:lvlText w:val="%8."/>
+      <w:lvlJc w:val="left"/>
+      <w:pPr>
+        <w:ind w:left="5760" w:hanging="360"/>
+      </w:pPr>
+    </w:lvl>
+    <w:lvl w:ilvl="8" w:tplc="0409001B" w:tentative="1">
+      <w:start w:val="1"/>
+      <w:numFmt w:val="lowerRoman"/>
+      <w:lvlText w:val="%9."/>
+      <w:lvlJc w:val="right"/>
+      <w:pPr>
+        <w:ind w:left="6480" w:hanging="180"/>
+      </w:pPr>
+    </w:lvl>
+  </w:abstractNum>
+  <w:abstractNum w:abstractNumId="3" w15:restartNumberingAfterBreak="0">
     <w:nsid w:val="54713CC1"/>
     <w:multiLevelType w:val="hybridMultilevel"/>
     <w:tmpl w:val="0AE2C2C2"/>
@@ -1111,7 +2153,7 @@
       </w:rPr>
     </w:lvl>
   </w:abstractNum>
-  <w:abstractNum w:abstractNumId="3" w15:restartNumberingAfterBreak="0">
+  <w:abstractNum w:abstractNumId="4" w15:restartNumberingAfterBreak="0">
     <w:nsid w:val="55990AB6"/>
     <w:multiLevelType w:val="hybridMultilevel"/>
     <w:tmpl w:val="3FF2BAA2"/>
@@ -1202,7 +2244,7 @@
       </w:pPr>
     </w:lvl>
   </w:abstractNum>
-  <w:abstractNum w:abstractNumId="4" w15:restartNumberingAfterBreak="0">
+  <w:abstractNum w:abstractNumId="5" w15:restartNumberingAfterBreak="0">
     <w:nsid w:val="57EE0B49"/>
     <w:multiLevelType w:val="hybridMultilevel"/>
     <w:tmpl w:val="9AAC22BE"/>
@@ -1317,7 +2359,7 @@
       </w:rPr>
     </w:lvl>
   </w:abstractNum>
-  <w:abstractNum w:abstractNumId="5" w15:restartNumberingAfterBreak="0">
+  <w:abstractNum w:abstractNumId="6" w15:restartNumberingAfterBreak="0">
     <w:nsid w:val="72310116"/>
     <w:multiLevelType w:val="hybridMultilevel"/>
     <w:tmpl w:val="4B1497EE"/>
@@ -1333,6 +2375,95 @@
         <w:rFonts w:hint="default"/>
         <w:b w:val="0"/>
         <w:bCs/>
+      </w:rPr>
+    </w:lvl>
+    <w:lvl w:ilvl="1" w:tplc="04090019" w:tentative="1">
+      <w:start w:val="1"/>
+      <w:numFmt w:val="lowerLetter"/>
+      <w:lvlText w:val="%2."/>
+      <w:lvlJc w:val="left"/>
+      <w:pPr>
+        <w:ind w:left="1800" w:hanging="360"/>
+      </w:pPr>
+    </w:lvl>
+    <w:lvl w:ilvl="2" w:tplc="0409001B" w:tentative="1">
+      <w:start w:val="1"/>
+      <w:numFmt w:val="lowerRoman"/>
+      <w:lvlText w:val="%3."/>
+      <w:lvlJc w:val="right"/>
+      <w:pPr>
+        <w:ind w:left="2520" w:hanging="180"/>
+      </w:pPr>
+    </w:lvl>
+    <w:lvl w:ilvl="3" w:tplc="0409000F" w:tentative="1">
+      <w:start w:val="1"/>
+      <w:numFmt w:val="decimal"/>
+      <w:lvlText w:val="%4."/>
+      <w:lvlJc w:val="left"/>
+      <w:pPr>
+        <w:ind w:left="3240" w:hanging="360"/>
+      </w:pPr>
+    </w:lvl>
+    <w:lvl w:ilvl="4" w:tplc="04090019" w:tentative="1">
+      <w:start w:val="1"/>
+      <w:numFmt w:val="lowerLetter"/>
+      <w:lvlText w:val="%5."/>
+      <w:lvlJc w:val="left"/>
+      <w:pPr>
+        <w:ind w:left="3960" w:hanging="360"/>
+      </w:pPr>
+    </w:lvl>
+    <w:lvl w:ilvl="5" w:tplc="0409001B" w:tentative="1">
+      <w:start w:val="1"/>
+      <w:numFmt w:val="lowerRoman"/>
+      <w:lvlText w:val="%6."/>
+      <w:lvlJc w:val="right"/>
+      <w:pPr>
+        <w:ind w:left="4680" w:hanging="180"/>
+      </w:pPr>
+    </w:lvl>
+    <w:lvl w:ilvl="6" w:tplc="0409000F" w:tentative="1">
+      <w:start w:val="1"/>
+      <w:numFmt w:val="decimal"/>
+      <w:lvlText w:val="%7."/>
+      <w:lvlJc w:val="left"/>
+      <w:pPr>
+        <w:ind w:left="5400" w:hanging="360"/>
+      </w:pPr>
+    </w:lvl>
+    <w:lvl w:ilvl="7" w:tplc="04090019" w:tentative="1">
+      <w:start w:val="1"/>
+      <w:numFmt w:val="lowerLetter"/>
+      <w:lvlText w:val="%8."/>
+      <w:lvlJc w:val="left"/>
+      <w:pPr>
+        <w:ind w:left="6120" w:hanging="360"/>
+      </w:pPr>
+    </w:lvl>
+    <w:lvl w:ilvl="8" w:tplc="0409001B" w:tentative="1">
+      <w:start w:val="1"/>
+      <w:numFmt w:val="lowerRoman"/>
+      <w:lvlText w:val="%9."/>
+      <w:lvlJc w:val="right"/>
+      <w:pPr>
+        <w:ind w:left="6840" w:hanging="180"/>
+      </w:pPr>
+    </w:lvl>
+  </w:abstractNum>
+  <w:abstractNum w:abstractNumId="7" w15:restartNumberingAfterBreak="0">
+    <w:nsid w:val="74C02E31"/>
+    <w:multiLevelType w:val="hybridMultilevel"/>
+    <w:tmpl w:val="B9E06F78"/>
+    <w:lvl w:ilvl="0" w:tplc="8E8E60D8">
+      <w:start w:val="1"/>
+      <w:numFmt w:val="decimal"/>
+      <w:lvlText w:val="%1."/>
+      <w:lvlJc w:val="left"/>
+      <w:pPr>
+        <w:ind w:left="1080" w:hanging="360"/>
+      </w:pPr>
+      <w:rPr>
+        <w:rFonts w:hint="default"/>
       </w:rPr>
     </w:lvl>
     <w:lvl w:ilvl="1" w:tplc="04090019" w:tentative="1">
@@ -1412,19 +2543,25 @@
     <w:abstractNumId w:val="0"/>
   </w:num>
   <w:num w:numId="2">
-    <w:abstractNumId w:val="2"/>
+    <w:abstractNumId w:val="3"/>
   </w:num>
   <w:num w:numId="3">
     <w:abstractNumId w:val="1"/>
   </w:num>
   <w:num w:numId="4">
+    <w:abstractNumId w:val="5"/>
+  </w:num>
+  <w:num w:numId="5">
+    <w:abstractNumId w:val="6"/>
+  </w:num>
+  <w:num w:numId="6">
     <w:abstractNumId w:val="4"/>
   </w:num>
-  <w:num w:numId="5">
-    <w:abstractNumId w:val="5"/>
+  <w:num w:numId="7">
+    <w:abstractNumId w:val="7"/>
   </w:num>
-  <w:num w:numId="6">
-    <w:abstractNumId w:val="3"/>
+  <w:num w:numId="8">
+    <w:abstractNumId w:val="2"/>
   </w:num>
 </w:numbering>
 </file>
@@ -1831,6 +2968,7 @@
   <w:style w:type="character" w:default="1" w:styleId="DefaultParagraphFont">
     <w:name w:val="Default Paragraph Font"/>
     <w:uiPriority w:val="1"/>
+    <w:semiHidden/>
     <w:unhideWhenUsed/>
   </w:style>
   <w:style w:type="table" w:default="1" w:styleId="TableNormal">

</xml_diff>